<commit_message>
New helpers -finders, add/remove item
</commit_message>
<xml_diff>
--- a/InventoryDocumentation.docx
+++ b/InventoryDocumentation.docx
@@ -2367,8 +2367,6 @@
         </w:rPr>
         <w:t>TP.</w:t>
       </w:r>
-      <w:bookmarkStart w:id="1" w:name="_GoBack"/>
-      <w:bookmarkEnd w:id="1"/>
       <w:r>
         <w:rPr>
           <w:rFonts w:ascii="Times New Roman" w:hAnsi="Times New Roman" w:cs="Times New Roman"/>
@@ -4129,7 +4127,7 @@
           <w:lang w:val="en-US" w:eastAsia="pl-PL"/>
         </w:rPr>
       </w:pPr>
-      <w:bookmarkStart w:id="2" w:name="_Toc503030385"/>
+      <w:bookmarkStart w:id="1" w:name="_Toc503030385"/>
       <w:r>
         <w:rPr>
           <w:noProof/>
@@ -4242,7 +4240,7 @@
         </w:rPr>
         <w:t>Inventory Designer</w:t>
       </w:r>
-      <w:bookmarkEnd w:id="2"/>
+      <w:bookmarkEnd w:id="1"/>
       <w:r>
         <w:rPr>
           <w:noProof/>
@@ -5314,7 +5312,7 @@
           </w14:textFill>
         </w:rPr>
       </w:pPr>
-      <w:bookmarkStart w:id="3" w:name="_Toc503030386"/>
+      <w:bookmarkStart w:id="2" w:name="_Toc503030386"/>
       <w:r>
         <w:rPr>
           <w:rFonts w:ascii="Times New Roman" w:hAnsi="Times New Roman" w:cs="Times New Roman"/>
@@ -5364,7 +5362,7 @@
         <w:lastRenderedPageBreak/>
         <w:t>Inventory Creator</w:t>
       </w:r>
-      <w:bookmarkEnd w:id="3"/>
+      <w:bookmarkEnd w:id="2"/>
     </w:p>
     <w:p>
       <w:pPr>
@@ -5379,8 +5377,8 @@
           <w:lang w:val="en-US"/>
         </w:rPr>
       </w:pPr>
-      <w:bookmarkStart w:id="4" w:name="_Toc503029970"/>
-      <w:bookmarkStart w:id="5" w:name="_Toc503030387"/>
+      <w:bookmarkStart w:id="3" w:name="_Toc503029970"/>
+      <w:bookmarkStart w:id="4" w:name="_Toc503030387"/>
       <w:r>
         <w:rPr>
           <w:rFonts w:ascii="Times New Roman" w:hAnsi="Times New Roman" w:cs="Times New Roman"/>
@@ -5393,8 +5391,8 @@
         </w:rPr>
         <w:t>TPInventoryCreator creator;</w:t>
       </w:r>
+      <w:bookmarkEnd w:id="3"/>
       <w:bookmarkEnd w:id="4"/>
-      <w:bookmarkEnd w:id="5"/>
     </w:p>
     <w:p>
       <w:pPr>
@@ -5422,8 +5420,8 @@
           </w14:props3d>
         </w:rPr>
       </w:pPr>
-      <w:bookmarkStart w:id="6" w:name="_Toc503029971"/>
-      <w:bookmarkStart w:id="7" w:name="_Toc503030388"/>
+      <w:bookmarkStart w:id="5" w:name="_Toc503029971"/>
+      <w:bookmarkStart w:id="6" w:name="_Toc503030388"/>
       <w:r>
         <w:rPr>
           <w:rFonts w:ascii="Times New Roman" w:hAnsi="Times New Roman" w:cs="Times New Roman"/>
@@ -5461,8 +5459,8 @@
         </w:rPr>
         <w:t>// Transform of parent's slot</w:t>
       </w:r>
+      <w:bookmarkEnd w:id="5"/>
       <w:bookmarkEnd w:id="6"/>
-      <w:bookmarkEnd w:id="7"/>
     </w:p>
     <w:p>
       <w:pPr>
@@ -5490,8 +5488,8 @@
           </w14:props3d>
         </w:rPr>
       </w:pPr>
-      <w:bookmarkStart w:id="8" w:name="_Toc503029972"/>
-      <w:bookmarkStart w:id="9" w:name="_Toc503030389"/>
+      <w:bookmarkStart w:id="7" w:name="_Toc503029972"/>
+      <w:bookmarkStart w:id="8" w:name="_Toc503030389"/>
       <w:r>
         <w:rPr>
           <w:rFonts w:ascii="Times New Roman" w:hAnsi="Times New Roman" w:cs="Times New Roman"/>
@@ -5529,8 +5527,8 @@
         </w:rPr>
         <w:t>// A List&lt;TPSlot&gt; of all slots loaded in SlotParentsTransform</w:t>
       </w:r>
+      <w:bookmarkEnd w:id="7"/>
       <w:bookmarkEnd w:id="8"/>
-      <w:bookmarkEnd w:id="9"/>
     </w:p>
     <w:p>
       <w:pPr>
@@ -5558,8 +5556,8 @@
           </w14:props3d>
         </w:rPr>
       </w:pPr>
-      <w:bookmarkStart w:id="10" w:name="_Toc503029973"/>
-      <w:bookmarkStart w:id="11" w:name="_Toc503030390"/>
+      <w:bookmarkStart w:id="9" w:name="_Toc503029973"/>
+      <w:bookmarkStart w:id="10" w:name="_Toc503030390"/>
       <w:r>
         <w:rPr>
           <w:rFonts w:ascii="Times New Roman" w:hAnsi="Times New Roman" w:cs="Times New Roman"/>
@@ -5597,8 +5595,8 @@
         </w:rPr>
         <w:t>// Inventory Data ScriptableObject contains all data of inventory</w:t>
       </w:r>
+      <w:bookmarkEnd w:id="9"/>
       <w:bookmarkEnd w:id="10"/>
-      <w:bookmarkEnd w:id="11"/>
     </w:p>
     <w:p>
       <w:pPr>
@@ -5613,8 +5611,8 @@
           <w:lang w:val="en-US"/>
         </w:rPr>
       </w:pPr>
-      <w:bookmarkStart w:id="12" w:name="_Toc503029974"/>
-      <w:bookmarkStart w:id="13" w:name="_Toc503030391"/>
+      <w:bookmarkStart w:id="11" w:name="_Toc503029974"/>
+      <w:bookmarkStart w:id="12" w:name="_Toc503030391"/>
       <w:r>
         <w:rPr>
           <w:rFonts w:ascii="Times New Roman" w:hAnsi="Times New Roman" w:cs="Times New Roman"/>
@@ -5652,8 +5650,8 @@
         </w:rPr>
         <w:t>// A List&lt;TPItem&gt; of all loaded Items exist in project</w:t>
       </w:r>
+      <w:bookmarkEnd w:id="11"/>
       <w:bookmarkEnd w:id="12"/>
-      <w:bookmarkEnd w:id="13"/>
     </w:p>
     <w:p>
       <w:pPr>
@@ -5668,8 +5666,8 @@
           <w:lang w:val="en-US"/>
         </w:rPr>
       </w:pPr>
-      <w:bookmarkStart w:id="14" w:name="_Toc503029975"/>
-      <w:bookmarkStart w:id="15" w:name="_Toc503030392"/>
+      <w:bookmarkStart w:id="13" w:name="_Toc503029975"/>
+      <w:bookmarkStart w:id="14" w:name="_Toc503030392"/>
       <w:r>
         <w:rPr>
           <w:rFonts w:ascii="Times New Roman" w:hAnsi="Times New Roman" w:cs="Times New Roman"/>
@@ -5707,8 +5705,8 @@
         </w:rPr>
         <w:t>// A List&lt;TPStat&gt; of all loaded Stats exist in project</w:t>
       </w:r>
+      <w:bookmarkEnd w:id="13"/>
       <w:bookmarkEnd w:id="14"/>
-      <w:bookmarkEnd w:id="15"/>
     </w:p>
     <w:p>
       <w:pPr>
@@ -5723,8 +5721,8 @@
           <w:lang w:val="en-US"/>
         </w:rPr>
       </w:pPr>
-      <w:bookmarkStart w:id="16" w:name="_Toc503029976"/>
-      <w:bookmarkStart w:id="17" w:name="_Toc503030393"/>
+      <w:bookmarkStart w:id="15" w:name="_Toc503029976"/>
+      <w:bookmarkStart w:id="16" w:name="_Toc503030393"/>
       <w:r>
         <w:rPr>
           <w:rFonts w:ascii="Times New Roman" w:hAnsi="Times New Roman" w:cs="Times New Roman"/>
@@ -5762,8 +5760,8 @@
         </w:rPr>
         <w:t>// A List&lt;TPType&gt; of all loaded Types exist in project</w:t>
       </w:r>
+      <w:bookmarkEnd w:id="15"/>
       <w:bookmarkEnd w:id="16"/>
-      <w:bookmarkEnd w:id="17"/>
       <w:r>
         <w:rPr>
           <w:rFonts w:ascii="Times New Roman" w:hAnsi="Times New Roman" w:cs="Times New Roman"/>
@@ -5790,8 +5788,8 @@
           <w:lang w:val="en-US"/>
         </w:rPr>
       </w:pPr>
-      <w:bookmarkStart w:id="18" w:name="_Toc503029979"/>
-      <w:bookmarkStart w:id="19" w:name="_Toc503030396"/>
+      <w:bookmarkStart w:id="17" w:name="_Toc503029979"/>
+      <w:bookmarkStart w:id="18" w:name="_Toc503030396"/>
       <w:r>
         <w:rPr>
           <w:rFonts w:ascii="Times New Roman" w:hAnsi="Times New Roman" w:cs="Times New Roman"/>
@@ -5829,8 +5827,8 @@
         </w:rPr>
         <w:t>// Refresh slots in SlotParentsTransform;</w:t>
       </w:r>
+      <w:bookmarkEnd w:id="17"/>
       <w:bookmarkEnd w:id="18"/>
-      <w:bookmarkEnd w:id="19"/>
       <w:r>
         <w:rPr>
           <w:rFonts w:ascii="Times New Roman" w:hAnsi="Times New Roman" w:cs="Times New Roman"/>
@@ -5857,8 +5855,8 @@
           <w:lang w:val="en-US"/>
         </w:rPr>
       </w:pPr>
-      <w:bookmarkStart w:id="20" w:name="_Toc503029977"/>
-      <w:bookmarkStart w:id="21" w:name="_Toc503030394"/>
+      <w:bookmarkStart w:id="19" w:name="_Toc503029977"/>
+      <w:bookmarkStart w:id="20" w:name="_Toc503030394"/>
       <w:r>
         <w:rPr>
           <w:rFonts w:ascii="Times New Roman" w:hAnsi="Times New Roman" w:cs="Times New Roman"/>
@@ -5896,8 +5894,8 @@
         </w:rPr>
         <w:t>// Returns true if there is no more free slots</w:t>
       </w:r>
+      <w:bookmarkEnd w:id="19"/>
       <w:bookmarkEnd w:id="20"/>
-      <w:bookmarkEnd w:id="21"/>
       <w:r>
         <w:rPr>
           <w:rFonts w:ascii="Times New Roman" w:hAnsi="Times New Roman" w:cs="Times New Roman"/>
@@ -6085,8 +6083,8 @@
           <w:lang w:val="en-US"/>
         </w:rPr>
       </w:pPr>
-      <w:bookmarkStart w:id="22" w:name="_Toc503029978"/>
-      <w:bookmarkStart w:id="23" w:name="_Toc503030395"/>
+      <w:bookmarkStart w:id="21" w:name="_Toc503029978"/>
+      <w:bookmarkStart w:id="22" w:name="_Toc503030395"/>
       <w:r>
         <w:rPr>
           <w:rFonts w:ascii="Times New Roman" w:hAnsi="Times New Roman" w:cs="Times New Roman"/>
@@ -6124,8 +6122,8 @@
         </w:rPr>
         <w:t>// Returns length of free slots;</w:t>
       </w:r>
+      <w:bookmarkEnd w:id="21"/>
       <w:bookmarkEnd w:id="22"/>
-      <w:bookmarkEnd w:id="23"/>
       <w:r>
         <w:rPr>
           <w:rFonts w:ascii="Times New Roman" w:hAnsi="Times New Roman" w:cs="Times New Roman"/>
@@ -7196,6 +7194,892 @@
     </w:p>
     <w:p>
       <w:pPr>
+        <w:rPr>
+          <w:rFonts w:ascii="Times New Roman" w:eastAsiaTheme="majorEastAsia" w:hAnsi="Times New Roman" w:cs="Times New Roman"/>
+          <w:b/>
+          <w:i/>
+          <w:color w:val="000000"/>
+          <w:szCs w:val="19"/>
+          <w:lang w:val="en-US"/>
+        </w:rPr>
+      </w:pPr>
+      <w:r>
+        <w:rPr>
+          <w:rFonts w:ascii="Times New Roman" w:eastAsiaTheme="majorEastAsia" w:hAnsi="Times New Roman" w:cs="Times New Roman"/>
+          <w:b/>
+          <w:i/>
+          <w:color w:val="000000"/>
+          <w:szCs w:val="19"/>
+          <w:lang w:val="en-US"/>
+        </w:rPr>
+        <w:t>creator.FindAnySlotWith(TPItem item);</w:t>
+      </w:r>
+      <w:r>
+        <w:rPr>
+          <w:rFonts w:ascii="Times New Roman" w:eastAsiaTheme="majorEastAsia" w:hAnsi="Times New Roman" w:cs="Times New Roman"/>
+          <w:b/>
+          <w:i/>
+          <w:color w:val="000000"/>
+          <w:szCs w:val="19"/>
+          <w:lang w:val="en-US"/>
+        </w:rPr>
+        <w:t xml:space="preserve"> </w:t>
+      </w:r>
+      <w:r>
+        <w:rPr>
+          <w:rFonts w:ascii="Times New Roman" w:hAnsi="Times New Roman" w:cs="Times New Roman"/>
+          <w:b/>
+          <w:i/>
+          <w:color w:val="538135" w:themeColor="accent6" w:themeShade="BF"/>
+          <w:szCs w:val="19"/>
+          <w:lang w:val="en-US"/>
+          <w14:textOutline w14:w="0" w14:cap="flat" w14:cmpd="sng" w14:algn="ctr">
+            <w14:noFill/>
+            <w14:prstDash w14:val="solid"/>
+            <w14:round/>
+          </w14:textOutline>
+          <w14:props3d w14:extrusionH="57150" w14:contourW="0" w14:prstMaterial="matte">
+            <w14:bevelT w14:w="63500" w14:h="12700" w14:prst="angle"/>
+            <w14:contourClr>
+              <w14:schemeClr w14:val="bg1">
+                <w14:lumMod w14:val="65000"/>
+              </w14:schemeClr>
+            </w14:contourClr>
+          </w14:props3d>
+        </w:rPr>
+        <w:t>// Returns TPSlot with item</w:t>
+      </w:r>
+    </w:p>
+    <w:p>
+      <w:pPr>
+        <w:rPr>
+          <w:rFonts w:ascii="Times New Roman" w:hAnsi="Times New Roman" w:cs="Times New Roman"/>
+          <w:b/>
+          <w:i/>
+          <w:color w:val="538135" w:themeColor="accent6" w:themeShade="BF"/>
+          <w:szCs w:val="19"/>
+          <w:lang w:val="en-US"/>
+          <w14:textOutline w14:w="0" w14:cap="flat" w14:cmpd="sng" w14:algn="ctr">
+            <w14:noFill/>
+            <w14:prstDash w14:val="solid"/>
+            <w14:round/>
+          </w14:textOutline>
+          <w14:props3d w14:extrusionH="57150" w14:contourW="0" w14:prstMaterial="matte">
+            <w14:bevelT w14:w="63500" w14:h="12700" w14:prst="angle"/>
+            <w14:contourClr>
+              <w14:schemeClr w14:val="bg1">
+                <w14:lumMod w14:val="65000"/>
+              </w14:schemeClr>
+            </w14:contourClr>
+          </w14:props3d>
+        </w:rPr>
+      </w:pPr>
+      <w:r>
+        <w:rPr>
+          <w:rFonts w:ascii="Times New Roman" w:eastAsiaTheme="majorEastAsia" w:hAnsi="Times New Roman" w:cs="Times New Roman"/>
+          <w:b/>
+          <w:i/>
+          <w:color w:val="000000"/>
+          <w:szCs w:val="19"/>
+          <w:lang w:val="en-US"/>
+        </w:rPr>
+        <w:t>creator.FindNoEquipSlotWith(TPItem item);</w:t>
+      </w:r>
+      <w:r>
+        <w:rPr>
+          <w:rFonts w:ascii="Times New Roman" w:eastAsiaTheme="majorEastAsia" w:hAnsi="Times New Roman" w:cs="Times New Roman"/>
+          <w:b/>
+          <w:i/>
+          <w:color w:val="000000"/>
+          <w:szCs w:val="19"/>
+          <w:lang w:val="en-US"/>
+        </w:rPr>
+        <w:t xml:space="preserve"> </w:t>
+      </w:r>
+      <w:r>
+        <w:rPr>
+          <w:rFonts w:ascii="Times New Roman" w:hAnsi="Times New Roman" w:cs="Times New Roman"/>
+          <w:b/>
+          <w:i/>
+          <w:color w:val="538135" w:themeColor="accent6" w:themeShade="BF"/>
+          <w:szCs w:val="19"/>
+          <w:lang w:val="en-US"/>
+          <w14:textOutline w14:w="0" w14:cap="flat" w14:cmpd="sng" w14:algn="ctr">
+            <w14:noFill/>
+            <w14:prstDash w14:val="solid"/>
+            <w14:round/>
+          </w14:textOutline>
+          <w14:props3d w14:extrusionH="57150" w14:contourW="0" w14:prstMaterial="matte">
+            <w14:bevelT w14:w="63500" w14:h="12700" w14:prst="angle"/>
+            <w14:contourClr>
+              <w14:schemeClr w14:val="bg1">
+                <w14:lumMod w14:val="65000"/>
+              </w14:schemeClr>
+            </w14:contourClr>
+          </w14:props3d>
+        </w:rPr>
+        <w:t>// Returns TPSlot which is not equip slot with item</w:t>
+      </w:r>
+    </w:p>
+    <w:p>
+      <w:pPr>
+        <w:rPr>
+          <w:rFonts w:ascii="Times New Roman" w:hAnsi="Times New Roman" w:cs="Times New Roman"/>
+          <w:b/>
+          <w:i/>
+          <w:color w:val="538135" w:themeColor="accent6" w:themeShade="BF"/>
+          <w:szCs w:val="19"/>
+          <w:lang w:val="en-US"/>
+          <w14:textOutline w14:w="0" w14:cap="flat" w14:cmpd="sng" w14:algn="ctr">
+            <w14:noFill/>
+            <w14:prstDash w14:val="solid"/>
+            <w14:round/>
+          </w14:textOutline>
+          <w14:props3d w14:extrusionH="57150" w14:contourW="0" w14:prstMaterial="matte">
+            <w14:bevelT w14:w="63500" w14:h="12700" w14:prst="angle"/>
+            <w14:contourClr>
+              <w14:schemeClr w14:val="bg1">
+                <w14:lumMod w14:val="65000"/>
+              </w14:schemeClr>
+            </w14:contourClr>
+          </w14:props3d>
+        </w:rPr>
+      </w:pPr>
+      <w:r>
+        <w:rPr>
+          <w:rFonts w:ascii="Times New Roman" w:eastAsiaTheme="majorEastAsia" w:hAnsi="Times New Roman" w:cs="Times New Roman"/>
+          <w:b/>
+          <w:i/>
+          <w:color w:val="000000"/>
+          <w:szCs w:val="19"/>
+          <w:lang w:val="en-US"/>
+        </w:rPr>
+        <w:t>creator.FindEquipSlotWith(TPItem item);</w:t>
+      </w:r>
+      <w:r>
+        <w:rPr>
+          <w:rFonts w:ascii="Times New Roman" w:eastAsiaTheme="majorEastAsia" w:hAnsi="Times New Roman" w:cs="Times New Roman"/>
+          <w:b/>
+          <w:i/>
+          <w:color w:val="000000"/>
+          <w:szCs w:val="19"/>
+          <w:lang w:val="en-US"/>
+        </w:rPr>
+        <w:t xml:space="preserve"> </w:t>
+      </w:r>
+      <w:r>
+        <w:rPr>
+          <w:rFonts w:ascii="Times New Roman" w:hAnsi="Times New Roman" w:cs="Times New Roman"/>
+          <w:b/>
+          <w:i/>
+          <w:color w:val="538135" w:themeColor="accent6" w:themeShade="BF"/>
+          <w:szCs w:val="19"/>
+          <w:lang w:val="en-US"/>
+          <w14:textOutline w14:w="0" w14:cap="flat" w14:cmpd="sng" w14:algn="ctr">
+            <w14:noFill/>
+            <w14:prstDash w14:val="solid"/>
+            <w14:round/>
+          </w14:textOutline>
+          <w14:props3d w14:extrusionH="57150" w14:contourW="0" w14:prstMaterial="matte">
+            <w14:bevelT w14:w="63500" w14:h="12700" w14:prst="angle"/>
+            <w14:contourClr>
+              <w14:schemeClr w14:val="bg1">
+                <w14:lumMod w14:val="65000"/>
+              </w14:schemeClr>
+            </w14:contourClr>
+          </w14:props3d>
+        </w:rPr>
+        <w:t>// Returns TPSlot which is equip slot with item</w:t>
+      </w:r>
+    </w:p>
+    <w:p>
+      <w:pPr>
+        <w:rPr>
+          <w:rFonts w:ascii="Times New Roman" w:hAnsi="Times New Roman" w:cs="Times New Roman"/>
+          <w:b/>
+          <w:i/>
+          <w:color w:val="538135" w:themeColor="accent6" w:themeShade="BF"/>
+          <w:szCs w:val="19"/>
+          <w:lang w:val="en-US"/>
+          <w14:textOutline w14:w="0" w14:cap="flat" w14:cmpd="sng" w14:algn="ctr">
+            <w14:noFill/>
+            <w14:prstDash w14:val="solid"/>
+            <w14:round/>
+          </w14:textOutline>
+          <w14:props3d w14:extrusionH="57150" w14:contourW="0" w14:prstMaterial="matte">
+            <w14:bevelT w14:w="63500" w14:h="12700" w14:prst="angle"/>
+            <w14:contourClr>
+              <w14:schemeClr w14:val="bg1">
+                <w14:lumMod w14:val="65000"/>
+              </w14:schemeClr>
+            </w14:contourClr>
+          </w14:props3d>
+        </w:rPr>
+      </w:pPr>
+      <w:r>
+        <w:rPr>
+          <w:rFonts w:ascii="Times New Roman" w:eastAsiaTheme="majorEastAsia" w:hAnsi="Times New Roman" w:cs="Times New Roman"/>
+          <w:b/>
+          <w:i/>
+          <w:color w:val="000000"/>
+          <w:szCs w:val="19"/>
+          <w:lang w:val="en-US"/>
+        </w:rPr>
+        <w:t>creator.AddItem(TPItem item);</w:t>
+      </w:r>
+      <w:r>
+        <w:rPr>
+          <w:rFonts w:ascii="Times New Roman" w:eastAsiaTheme="majorEastAsia" w:hAnsi="Times New Roman" w:cs="Times New Roman"/>
+          <w:b/>
+          <w:i/>
+          <w:color w:val="000000"/>
+          <w:szCs w:val="19"/>
+          <w:lang w:val="en-US"/>
+        </w:rPr>
+        <w:t xml:space="preserve"> </w:t>
+      </w:r>
+      <w:r>
+        <w:rPr>
+          <w:rFonts w:ascii="Times New Roman" w:hAnsi="Times New Roman" w:cs="Times New Roman"/>
+          <w:b/>
+          <w:i/>
+          <w:color w:val="538135" w:themeColor="accent6" w:themeShade="BF"/>
+          <w:szCs w:val="19"/>
+          <w:lang w:val="en-US"/>
+          <w14:textOutline w14:w="0" w14:cap="flat" w14:cmpd="sng" w14:algn="ctr">
+            <w14:noFill/>
+            <w14:prstDash w14:val="solid"/>
+            <w14:round/>
+          </w14:textOutline>
+          <w14:props3d w14:extrusionH="57150" w14:contourW="0" w14:prstMaterial="matte">
+            <w14:bevelT w14:w="63500" w14:h="12700" w14:prst="angle"/>
+            <w14:contourClr>
+              <w14:schemeClr w14:val="bg1">
+                <w14:lumMod w14:val="65000"/>
+              </w14:schemeClr>
+            </w14:contourClr>
+          </w14:props3d>
+        </w:rPr>
+        <w:t>// Add item to inventory, it’ll find any free slot</w:t>
+      </w:r>
+    </w:p>
+    <w:p>
+      <w:pPr>
+        <w:rPr>
+          <w:rFonts w:ascii="Times New Roman" w:hAnsi="Times New Roman" w:cs="Times New Roman"/>
+          <w:b/>
+          <w:i/>
+          <w:color w:val="538135" w:themeColor="accent6" w:themeShade="BF"/>
+          <w:szCs w:val="19"/>
+          <w:lang w:val="en-US"/>
+          <w14:textOutline w14:w="0" w14:cap="flat" w14:cmpd="sng" w14:algn="ctr">
+            <w14:noFill/>
+            <w14:prstDash w14:val="solid"/>
+            <w14:round/>
+          </w14:textOutline>
+          <w14:props3d w14:extrusionH="57150" w14:contourW="0" w14:prstMaterial="matte">
+            <w14:bevelT w14:w="63500" w14:h="12700" w14:prst="angle"/>
+            <w14:contourClr>
+              <w14:schemeClr w14:val="bg1">
+                <w14:lumMod w14:val="65000"/>
+              </w14:schemeClr>
+            </w14:contourClr>
+          </w14:props3d>
+        </w:rPr>
+      </w:pPr>
+      <w:r>
+        <w:rPr>
+          <w:rFonts w:ascii="Times New Roman" w:eastAsiaTheme="majorEastAsia" w:hAnsi="Times New Roman" w:cs="Times New Roman"/>
+          <w:b/>
+          <w:i/>
+          <w:color w:val="000000"/>
+          <w:szCs w:val="19"/>
+          <w:lang w:val="en-US"/>
+        </w:rPr>
+        <w:t>AddItem(TPSlot slot, TPItem item);</w:t>
+      </w:r>
+    </w:p>
+    <w:p>
+      <w:pPr>
+        <w:rPr>
+          <w:rFonts w:ascii="Times New Roman" w:eastAsiaTheme="majorEastAsia" w:hAnsi="Times New Roman" w:cs="Times New Roman"/>
+          <w:b/>
+          <w:i/>
+          <w:color w:val="000000"/>
+          <w:szCs w:val="19"/>
+          <w:lang w:val="en-US"/>
+        </w:rPr>
+      </w:pPr>
+      <w:r>
+        <w:rPr>
+          <w:rFonts w:ascii="Times New Roman" w:eastAsiaTheme="majorEastAsia" w:hAnsi="Times New Roman" w:cs="Times New Roman"/>
+          <w:b/>
+          <w:i/>
+          <w:color w:val="000000"/>
+          <w:szCs w:val="19"/>
+          <w:lang w:val="en-US"/>
+        </w:rPr>
+        <w:t>creator.RemoveItem(TPItem item);</w:t>
+      </w:r>
+      <w:r>
+        <w:rPr>
+          <w:rFonts w:ascii="Times New Roman" w:eastAsiaTheme="majorEastAsia" w:hAnsi="Times New Roman" w:cs="Times New Roman"/>
+          <w:b/>
+          <w:i/>
+          <w:color w:val="000000"/>
+          <w:szCs w:val="19"/>
+          <w:lang w:val="en-US"/>
+        </w:rPr>
+        <w:t xml:space="preserve"> </w:t>
+      </w:r>
+      <w:r>
+        <w:rPr>
+          <w:rFonts w:ascii="Times New Roman" w:hAnsi="Times New Roman" w:cs="Times New Roman"/>
+          <w:b/>
+          <w:i/>
+          <w:color w:val="538135" w:themeColor="accent6" w:themeShade="BF"/>
+          <w:szCs w:val="19"/>
+          <w:lang w:val="en-US"/>
+          <w14:textOutline w14:w="0" w14:cap="flat" w14:cmpd="sng" w14:algn="ctr">
+            <w14:noFill/>
+            <w14:prstDash w14:val="solid"/>
+            <w14:round/>
+          </w14:textOutline>
+          <w14:props3d w14:extrusionH="57150" w14:contourW="0" w14:prstMaterial="matte">
+            <w14:bevelT w14:w="63500" w14:h="12700" w14:prst="angle"/>
+            <w14:contourClr>
+              <w14:schemeClr w14:val="bg1">
+                <w14:lumMod w14:val="65000"/>
+              </w14:schemeClr>
+            </w14:contourClr>
+          </w14:props3d>
+        </w:rPr>
+        <w:t>// Remove item from inventory, it’ll find first slot with this item</w:t>
+      </w:r>
+    </w:p>
+    <w:p>
+      <w:pPr>
+        <w:rPr>
+          <w:rFonts w:ascii="Times New Roman" w:hAnsi="Times New Roman" w:cs="Times New Roman"/>
+          <w:b/>
+          <w:i/>
+          <w:color w:val="538135" w:themeColor="accent6" w:themeShade="BF"/>
+          <w:szCs w:val="19"/>
+          <w:lang w:val="en-US"/>
+          <w14:textOutline w14:w="0" w14:cap="flat" w14:cmpd="sng" w14:algn="ctr">
+            <w14:noFill/>
+            <w14:prstDash w14:val="solid"/>
+            <w14:round/>
+          </w14:textOutline>
+          <w14:props3d w14:extrusionH="57150" w14:contourW="0" w14:prstMaterial="matte">
+            <w14:bevelT w14:w="63500" w14:h="12700" w14:prst="angle"/>
+            <w14:contourClr>
+              <w14:schemeClr w14:val="bg1">
+                <w14:lumMod w14:val="65000"/>
+              </w14:schemeClr>
+            </w14:contourClr>
+          </w14:props3d>
+        </w:rPr>
+      </w:pPr>
+      <w:r>
+        <w:rPr>
+          <w:rFonts w:ascii="Times New Roman" w:eastAsiaTheme="majorEastAsia" w:hAnsi="Times New Roman" w:cs="Times New Roman"/>
+          <w:b/>
+          <w:i/>
+          <w:color w:val="000000"/>
+          <w:szCs w:val="19"/>
+          <w:lang w:val="en-US"/>
+        </w:rPr>
+        <w:t>creator.RemoveItem(TPSlot slot)</w:t>
+      </w:r>
+      <w:r>
+        <w:rPr>
+          <w:rFonts w:ascii="Times New Roman" w:eastAsiaTheme="majorEastAsia" w:hAnsi="Times New Roman" w:cs="Times New Roman"/>
+          <w:b/>
+          <w:i/>
+          <w:color w:val="000000"/>
+          <w:szCs w:val="19"/>
+          <w:lang w:val="en-US"/>
+        </w:rPr>
+        <w:t xml:space="preserve"> </w:t>
+      </w:r>
+      <w:r>
+        <w:rPr>
+          <w:rFonts w:ascii="Times New Roman" w:hAnsi="Times New Roman" w:cs="Times New Roman"/>
+          <w:b/>
+          <w:i/>
+          <w:color w:val="538135" w:themeColor="accent6" w:themeShade="BF"/>
+          <w:szCs w:val="19"/>
+          <w:lang w:val="en-US"/>
+          <w14:textOutline w14:w="0" w14:cap="flat" w14:cmpd="sng" w14:algn="ctr">
+            <w14:noFill/>
+            <w14:prstDash w14:val="solid"/>
+            <w14:round/>
+          </w14:textOutline>
+          <w14:props3d w14:extrusionH="57150" w14:contourW="0" w14:prstMaterial="matte">
+            <w14:bevelT w14:w="63500" w14:h="12700" w14:prst="angle"/>
+            <w14:contourClr>
+              <w14:schemeClr w14:val="bg1">
+                <w14:lumMod w14:val="65000"/>
+              </w14:schemeClr>
+            </w14:contourClr>
+          </w14:props3d>
+        </w:rPr>
+        <w:t>// Remove item from inventory from specific slot</w:t>
+      </w:r>
+    </w:p>
+    <w:p>
+      <w:pPr>
+        <w:rPr>
+          <w:rFonts w:ascii="Times New Roman" w:eastAsiaTheme="majorEastAsia" w:hAnsi="Times New Roman" w:cs="Times New Roman"/>
+          <w:b/>
+          <w:i/>
+          <w:color w:val="000000"/>
+          <w:szCs w:val="19"/>
+          <w:lang w:val="en-US"/>
+        </w:rPr>
+      </w:pPr>
+      <w:r>
+        <w:rPr>
+          <w:rFonts w:ascii="Times New Roman" w:eastAsiaTheme="majorEastAsia" w:hAnsi="Times New Roman" w:cs="Times New Roman"/>
+          <w:b/>
+          <w:i/>
+          <w:color w:val="000000"/>
+          <w:szCs w:val="19"/>
+          <w:lang w:val="en-US"/>
+        </w:rPr>
+        <w:t>creator.SetOnBeforeAddItem();</w:t>
+      </w:r>
+      <w:r>
+        <w:rPr>
+          <w:rFonts w:ascii="Times New Roman" w:eastAsiaTheme="majorEastAsia" w:hAnsi="Times New Roman" w:cs="Times New Roman"/>
+          <w:b/>
+          <w:i/>
+          <w:color w:val="000000"/>
+          <w:szCs w:val="19"/>
+          <w:lang w:val="en-US"/>
+        </w:rPr>
+        <w:t xml:space="preserve"> </w:t>
+      </w:r>
+      <w:r>
+        <w:rPr>
+          <w:rFonts w:ascii="Times New Roman" w:hAnsi="Times New Roman" w:cs="Times New Roman"/>
+          <w:b/>
+          <w:i/>
+          <w:color w:val="538135" w:themeColor="accent6" w:themeShade="BF"/>
+          <w:szCs w:val="19"/>
+          <w:lang w:val="en-US"/>
+          <w14:textOutline w14:w="0" w14:cap="flat" w14:cmpd="sng" w14:algn="ctr">
+            <w14:noFill/>
+            <w14:prstDash w14:val="solid"/>
+            <w14:round/>
+          </w14:textOutline>
+          <w14:props3d w14:extrusionH="57150" w14:contourW="0" w14:prstMaterial="matte">
+            <w14:bevelT w14:w="63500" w14:h="12700" w14:prst="angle"/>
+            <w14:contourClr>
+              <w14:schemeClr w14:val="bg1">
+                <w14:lumMod w14:val="65000"/>
+              </w14:schemeClr>
+            </w14:contourClr>
+          </w14:props3d>
+        </w:rPr>
+        <w:t>// Sets delegate event which is called before Add Item</w:t>
+      </w:r>
+    </w:p>
+    <w:p>
+      <w:pPr>
+        <w:rPr>
+          <w:rFonts w:ascii="Times New Roman" w:eastAsiaTheme="majorEastAsia" w:hAnsi="Times New Roman" w:cs="Times New Roman"/>
+          <w:b/>
+          <w:i/>
+          <w:color w:val="000000"/>
+          <w:szCs w:val="19"/>
+          <w:lang w:val="en-US"/>
+        </w:rPr>
+      </w:pPr>
+      <w:r>
+        <w:rPr>
+          <w:rFonts w:ascii="Times New Roman" w:eastAsiaTheme="majorEastAsia" w:hAnsi="Times New Roman" w:cs="Times New Roman"/>
+          <w:b/>
+          <w:i/>
+          <w:color w:val="000000"/>
+          <w:szCs w:val="19"/>
+          <w:lang w:val="en-US"/>
+        </w:rPr>
+        <w:t>creator.SetOnAfterAddItem();</w:t>
+      </w:r>
+      <w:r>
+        <w:rPr>
+          <w:rFonts w:ascii="Times New Roman" w:eastAsiaTheme="majorEastAsia" w:hAnsi="Times New Roman" w:cs="Times New Roman"/>
+          <w:b/>
+          <w:i/>
+          <w:color w:val="000000"/>
+          <w:szCs w:val="19"/>
+          <w:lang w:val="en-US"/>
+        </w:rPr>
+        <w:t xml:space="preserve"> </w:t>
+      </w:r>
+      <w:r>
+        <w:rPr>
+          <w:rFonts w:ascii="Times New Roman" w:hAnsi="Times New Roman" w:cs="Times New Roman"/>
+          <w:b/>
+          <w:i/>
+          <w:color w:val="538135" w:themeColor="accent6" w:themeShade="BF"/>
+          <w:szCs w:val="19"/>
+          <w:lang w:val="en-US"/>
+          <w14:textOutline w14:w="0" w14:cap="flat" w14:cmpd="sng" w14:algn="ctr">
+            <w14:noFill/>
+            <w14:prstDash w14:val="solid"/>
+            <w14:round/>
+          </w14:textOutline>
+          <w14:props3d w14:extrusionH="57150" w14:contourW="0" w14:prstMaterial="matte">
+            <w14:bevelT w14:w="63500" w14:h="12700" w14:prst="angle"/>
+            <w14:contourClr>
+              <w14:schemeClr w14:val="bg1">
+                <w14:lumMod w14:val="65000"/>
+              </w14:schemeClr>
+            </w14:contourClr>
+          </w14:props3d>
+        </w:rPr>
+        <w:t xml:space="preserve">// </w:t>
+      </w:r>
+      <w:r>
+        <w:rPr>
+          <w:rFonts w:ascii="Times New Roman" w:hAnsi="Times New Roman" w:cs="Times New Roman"/>
+          <w:b/>
+          <w:i/>
+          <w:color w:val="538135" w:themeColor="accent6" w:themeShade="BF"/>
+          <w:szCs w:val="19"/>
+          <w:lang w:val="en-US"/>
+          <w14:textOutline w14:w="0" w14:cap="flat" w14:cmpd="sng" w14:algn="ctr">
+            <w14:noFill/>
+            <w14:prstDash w14:val="solid"/>
+            <w14:round/>
+          </w14:textOutline>
+          <w14:props3d w14:extrusionH="57150" w14:contourW="0" w14:prstMaterial="matte">
+            <w14:bevelT w14:w="63500" w14:h="12700" w14:prst="angle"/>
+            <w14:contourClr>
+              <w14:schemeClr w14:val="bg1">
+                <w14:lumMod w14:val="65000"/>
+              </w14:schemeClr>
+            </w14:contourClr>
+          </w14:props3d>
+        </w:rPr>
+        <w:t xml:space="preserve">Sets delegate event which is called </w:t>
+      </w:r>
+      <w:r>
+        <w:rPr>
+          <w:rFonts w:ascii="Times New Roman" w:hAnsi="Times New Roman" w:cs="Times New Roman"/>
+          <w:b/>
+          <w:i/>
+          <w:color w:val="538135" w:themeColor="accent6" w:themeShade="BF"/>
+          <w:szCs w:val="19"/>
+          <w:lang w:val="en-US"/>
+          <w14:textOutline w14:w="0" w14:cap="flat" w14:cmpd="sng" w14:algn="ctr">
+            <w14:noFill/>
+            <w14:prstDash w14:val="solid"/>
+            <w14:round/>
+          </w14:textOutline>
+          <w14:props3d w14:extrusionH="57150" w14:contourW="0" w14:prstMaterial="matte">
+            <w14:bevelT w14:w="63500" w14:h="12700" w14:prst="angle"/>
+            <w14:contourClr>
+              <w14:schemeClr w14:val="bg1">
+                <w14:lumMod w14:val="65000"/>
+              </w14:schemeClr>
+            </w14:contourClr>
+          </w14:props3d>
+        </w:rPr>
+        <w:t>after</w:t>
+      </w:r>
+      <w:r>
+        <w:rPr>
+          <w:rFonts w:ascii="Times New Roman" w:hAnsi="Times New Roman" w:cs="Times New Roman"/>
+          <w:b/>
+          <w:i/>
+          <w:color w:val="538135" w:themeColor="accent6" w:themeShade="BF"/>
+          <w:szCs w:val="19"/>
+          <w:lang w:val="en-US"/>
+          <w14:textOutline w14:w="0" w14:cap="flat" w14:cmpd="sng" w14:algn="ctr">
+            <w14:noFill/>
+            <w14:prstDash w14:val="solid"/>
+            <w14:round/>
+          </w14:textOutline>
+          <w14:props3d w14:extrusionH="57150" w14:contourW="0" w14:prstMaterial="matte">
+            <w14:bevelT w14:w="63500" w14:h="12700" w14:prst="angle"/>
+            <w14:contourClr>
+              <w14:schemeClr w14:val="bg1">
+                <w14:lumMod w14:val="65000"/>
+              </w14:schemeClr>
+            </w14:contourClr>
+          </w14:props3d>
+        </w:rPr>
+        <w:t xml:space="preserve"> Add Item</w:t>
+      </w:r>
+    </w:p>
+    <w:p>
+      <w:pPr>
+        <w:rPr>
+          <w:rFonts w:ascii="Times New Roman" w:eastAsiaTheme="majorEastAsia" w:hAnsi="Times New Roman" w:cs="Times New Roman"/>
+          <w:b/>
+          <w:i/>
+          <w:color w:val="000000"/>
+          <w:szCs w:val="19"/>
+          <w:lang w:val="en-US"/>
+        </w:rPr>
+      </w:pPr>
+      <w:r>
+        <w:rPr>
+          <w:rFonts w:ascii="Times New Roman" w:eastAsiaTheme="majorEastAsia" w:hAnsi="Times New Roman" w:cs="Times New Roman"/>
+          <w:b/>
+          <w:i/>
+          <w:color w:val="000000"/>
+          <w:szCs w:val="19"/>
+          <w:lang w:val="en-US"/>
+        </w:rPr>
+        <w:t>creator.SetOnBeforeRemoveItem();</w:t>
+      </w:r>
+      <w:r>
+        <w:rPr>
+          <w:rFonts w:ascii="Times New Roman" w:eastAsiaTheme="majorEastAsia" w:hAnsi="Times New Roman" w:cs="Times New Roman"/>
+          <w:b/>
+          <w:i/>
+          <w:color w:val="000000"/>
+          <w:szCs w:val="19"/>
+          <w:lang w:val="en-US"/>
+        </w:rPr>
+        <w:t xml:space="preserve"> </w:t>
+      </w:r>
+      <w:r>
+        <w:rPr>
+          <w:rFonts w:ascii="Times New Roman" w:hAnsi="Times New Roman" w:cs="Times New Roman"/>
+          <w:b/>
+          <w:i/>
+          <w:color w:val="538135" w:themeColor="accent6" w:themeShade="BF"/>
+          <w:szCs w:val="19"/>
+          <w:lang w:val="en-US"/>
+          <w14:textOutline w14:w="0" w14:cap="flat" w14:cmpd="sng" w14:algn="ctr">
+            <w14:noFill/>
+            <w14:prstDash w14:val="solid"/>
+            <w14:round/>
+          </w14:textOutline>
+          <w14:props3d w14:extrusionH="57150" w14:contourW="0" w14:prstMaterial="matte">
+            <w14:bevelT w14:w="63500" w14:h="12700" w14:prst="angle"/>
+            <w14:contourClr>
+              <w14:schemeClr w14:val="bg1">
+                <w14:lumMod w14:val="65000"/>
+              </w14:schemeClr>
+            </w14:contourClr>
+          </w14:props3d>
+        </w:rPr>
+        <w:t xml:space="preserve">// </w:t>
+      </w:r>
+      <w:r>
+        <w:rPr>
+          <w:rFonts w:ascii="Times New Roman" w:hAnsi="Times New Roman" w:cs="Times New Roman"/>
+          <w:b/>
+          <w:i/>
+          <w:color w:val="538135" w:themeColor="accent6" w:themeShade="BF"/>
+          <w:szCs w:val="19"/>
+          <w:lang w:val="en-US"/>
+          <w14:textOutline w14:w="0" w14:cap="flat" w14:cmpd="sng" w14:algn="ctr">
+            <w14:noFill/>
+            <w14:prstDash w14:val="solid"/>
+            <w14:round/>
+          </w14:textOutline>
+          <w14:props3d w14:extrusionH="57150" w14:contourW="0" w14:prstMaterial="matte">
+            <w14:bevelT w14:w="63500" w14:h="12700" w14:prst="angle"/>
+            <w14:contourClr>
+              <w14:schemeClr w14:val="bg1">
+                <w14:lumMod w14:val="65000"/>
+              </w14:schemeClr>
+            </w14:contourClr>
+          </w14:props3d>
+        </w:rPr>
+        <w:t xml:space="preserve">Sets delegate event which is called before </w:t>
+      </w:r>
+      <w:r>
+        <w:rPr>
+          <w:rFonts w:ascii="Times New Roman" w:hAnsi="Times New Roman" w:cs="Times New Roman"/>
+          <w:b/>
+          <w:i/>
+          <w:color w:val="538135" w:themeColor="accent6" w:themeShade="BF"/>
+          <w:szCs w:val="19"/>
+          <w:lang w:val="en-US"/>
+          <w14:textOutline w14:w="0" w14:cap="flat" w14:cmpd="sng" w14:algn="ctr">
+            <w14:noFill/>
+            <w14:prstDash w14:val="solid"/>
+            <w14:round/>
+          </w14:textOutline>
+          <w14:props3d w14:extrusionH="57150" w14:contourW="0" w14:prstMaterial="matte">
+            <w14:bevelT w14:w="63500" w14:h="12700" w14:prst="angle"/>
+            <w14:contourClr>
+              <w14:schemeClr w14:val="bg1">
+                <w14:lumMod w14:val="65000"/>
+              </w14:schemeClr>
+            </w14:contourClr>
+          </w14:props3d>
+        </w:rPr>
+        <w:t>Remove</w:t>
+      </w:r>
+      <w:r>
+        <w:rPr>
+          <w:rFonts w:ascii="Times New Roman" w:hAnsi="Times New Roman" w:cs="Times New Roman"/>
+          <w:b/>
+          <w:i/>
+          <w:color w:val="538135" w:themeColor="accent6" w:themeShade="BF"/>
+          <w:szCs w:val="19"/>
+          <w:lang w:val="en-US"/>
+          <w14:textOutline w14:w="0" w14:cap="flat" w14:cmpd="sng" w14:algn="ctr">
+            <w14:noFill/>
+            <w14:prstDash w14:val="solid"/>
+            <w14:round/>
+          </w14:textOutline>
+          <w14:props3d w14:extrusionH="57150" w14:contourW="0" w14:prstMaterial="matte">
+            <w14:bevelT w14:w="63500" w14:h="12700" w14:prst="angle"/>
+            <w14:contourClr>
+              <w14:schemeClr w14:val="bg1">
+                <w14:lumMod w14:val="65000"/>
+              </w14:schemeClr>
+            </w14:contourClr>
+          </w14:props3d>
+        </w:rPr>
+        <w:t xml:space="preserve"> Item</w:t>
+      </w:r>
+    </w:p>
+    <w:p>
+      <w:pPr>
+        <w:rPr>
+          <w:rFonts w:ascii="Times New Roman" w:eastAsiaTheme="majorEastAsia" w:hAnsi="Times New Roman" w:cs="Times New Roman"/>
+          <w:b/>
+          <w:i/>
+          <w:color w:val="000000"/>
+          <w:szCs w:val="19"/>
+          <w:lang w:val="en-US"/>
+        </w:rPr>
+      </w:pPr>
+      <w:r>
+        <w:rPr>
+          <w:rFonts w:ascii="Times New Roman" w:eastAsiaTheme="majorEastAsia" w:hAnsi="Times New Roman" w:cs="Times New Roman"/>
+          <w:b/>
+          <w:i/>
+          <w:color w:val="000000"/>
+          <w:szCs w:val="19"/>
+          <w:lang w:val="en-US"/>
+        </w:rPr>
+        <w:t>creator.SetOnAfterRemoveItem();</w:t>
+      </w:r>
+      <w:r>
+        <w:rPr>
+          <w:rFonts w:ascii="Times New Roman" w:eastAsiaTheme="majorEastAsia" w:hAnsi="Times New Roman" w:cs="Times New Roman"/>
+          <w:b/>
+          <w:i/>
+          <w:color w:val="000000"/>
+          <w:szCs w:val="19"/>
+          <w:lang w:val="en-US"/>
+        </w:rPr>
+        <w:t xml:space="preserve"> </w:t>
+      </w:r>
+      <w:r>
+        <w:rPr>
+          <w:rFonts w:ascii="Times New Roman" w:hAnsi="Times New Roman" w:cs="Times New Roman"/>
+          <w:b/>
+          <w:i/>
+          <w:color w:val="538135" w:themeColor="accent6" w:themeShade="BF"/>
+          <w:szCs w:val="19"/>
+          <w:lang w:val="en-US"/>
+          <w14:textOutline w14:w="0" w14:cap="flat" w14:cmpd="sng" w14:algn="ctr">
+            <w14:noFill/>
+            <w14:prstDash w14:val="solid"/>
+            <w14:round/>
+          </w14:textOutline>
+          <w14:props3d w14:extrusionH="57150" w14:contourW="0" w14:prstMaterial="matte">
+            <w14:bevelT w14:w="63500" w14:h="12700" w14:prst="angle"/>
+            <w14:contourClr>
+              <w14:schemeClr w14:val="bg1">
+                <w14:lumMod w14:val="65000"/>
+              </w14:schemeClr>
+            </w14:contourClr>
+          </w14:props3d>
+        </w:rPr>
+        <w:t xml:space="preserve">// </w:t>
+      </w:r>
+      <w:r>
+        <w:rPr>
+          <w:rFonts w:ascii="Times New Roman" w:hAnsi="Times New Roman" w:cs="Times New Roman"/>
+          <w:b/>
+          <w:i/>
+          <w:color w:val="538135" w:themeColor="accent6" w:themeShade="BF"/>
+          <w:szCs w:val="19"/>
+          <w:lang w:val="en-US"/>
+          <w14:textOutline w14:w="0" w14:cap="flat" w14:cmpd="sng" w14:algn="ctr">
+            <w14:noFill/>
+            <w14:prstDash w14:val="solid"/>
+            <w14:round/>
+          </w14:textOutline>
+          <w14:props3d w14:extrusionH="57150" w14:contourW="0" w14:prstMaterial="matte">
+            <w14:bevelT w14:w="63500" w14:h="12700" w14:prst="angle"/>
+            <w14:contourClr>
+              <w14:schemeClr w14:val="bg1">
+                <w14:lumMod w14:val="65000"/>
+              </w14:schemeClr>
+            </w14:contourClr>
+          </w14:props3d>
+        </w:rPr>
+        <w:t xml:space="preserve">Sets delegate event which is called </w:t>
+      </w:r>
+      <w:r>
+        <w:rPr>
+          <w:rFonts w:ascii="Times New Roman" w:hAnsi="Times New Roman" w:cs="Times New Roman"/>
+          <w:b/>
+          <w:i/>
+          <w:color w:val="538135" w:themeColor="accent6" w:themeShade="BF"/>
+          <w:szCs w:val="19"/>
+          <w:lang w:val="en-US"/>
+          <w14:textOutline w14:w="0" w14:cap="flat" w14:cmpd="sng" w14:algn="ctr">
+            <w14:noFill/>
+            <w14:prstDash w14:val="solid"/>
+            <w14:round/>
+          </w14:textOutline>
+          <w14:props3d w14:extrusionH="57150" w14:contourW="0" w14:prstMaterial="matte">
+            <w14:bevelT w14:w="63500" w14:h="12700" w14:prst="angle"/>
+            <w14:contourClr>
+              <w14:schemeClr w14:val="bg1">
+                <w14:lumMod w14:val="65000"/>
+              </w14:schemeClr>
+            </w14:contourClr>
+          </w14:props3d>
+        </w:rPr>
+        <w:t>after Remove</w:t>
+      </w:r>
+      <w:bookmarkStart w:id="23" w:name="_GoBack"/>
+      <w:bookmarkEnd w:id="23"/>
+      <w:r>
+        <w:rPr>
+          <w:rFonts w:ascii="Times New Roman" w:hAnsi="Times New Roman" w:cs="Times New Roman"/>
+          <w:b/>
+          <w:i/>
+          <w:color w:val="538135" w:themeColor="accent6" w:themeShade="BF"/>
+          <w:szCs w:val="19"/>
+          <w:lang w:val="en-US"/>
+          <w14:textOutline w14:w="0" w14:cap="flat" w14:cmpd="sng" w14:algn="ctr">
+            <w14:noFill/>
+            <w14:prstDash w14:val="solid"/>
+            <w14:round/>
+          </w14:textOutline>
+          <w14:props3d w14:extrusionH="57150" w14:contourW="0" w14:prstMaterial="matte">
+            <w14:bevelT w14:w="63500" w14:h="12700" w14:prst="angle"/>
+            <w14:contourClr>
+              <w14:schemeClr w14:val="bg1">
+                <w14:lumMod w14:val="65000"/>
+              </w14:schemeClr>
+            </w14:contourClr>
+          </w14:props3d>
+        </w:rPr>
+        <w:t xml:space="preserve"> Item</w:t>
+      </w:r>
+    </w:p>
+    <w:p>
+      <w:pPr>
         <w:pStyle w:val="Nagwek2"/>
         <w:rPr>
           <w:rFonts w:ascii="Times New Roman" w:hAnsi="Times New Roman" w:cs="Times New Roman"/>
@@ -7217,6 +8101,7 @@
           <w:szCs w:val="19"/>
           <w:lang w:val="en-US"/>
         </w:rPr>
+        <w:lastRenderedPageBreak/>
         <w:t xml:space="preserve"> </w:t>
       </w:r>
     </w:p>
@@ -7994,7 +8879,6 @@
             </w14:gradFill>
           </w14:textFill>
         </w:rPr>
-        <w:lastRenderedPageBreak/>
         <w:t>Slot</w:t>
       </w:r>
       <w:bookmarkEnd w:id="45"/>
@@ -8935,6 +9819,7 @@
             </w14:gradFill>
           </w14:textFill>
         </w:rPr>
+        <w:lastRenderedPageBreak/>
         <w:t>Modifier</w:t>
       </w:r>
       <w:bookmarkEnd w:id="64"/>
@@ -9826,7 +10711,6 @@
             </w14:gradFill>
           </w14:textFill>
         </w:rPr>
-        <w:lastRenderedPageBreak/>
         <w:t>Sound</w:t>
       </w:r>
       <w:bookmarkEnd w:id="86"/>
@@ -10555,7 +11439,7 @@
                                 <w:sz w:val="24"/>
                                 <w:szCs w:val="24"/>
                               </w:rPr>
-                              <w:t>1</w:t>
+                              <w:t>4</w:t>
                             </w:r>
                             <w:r>
                               <w:rPr>
@@ -10647,7 +11531,7 @@
                           <w:sz w:val="24"/>
                           <w:szCs w:val="24"/>
                         </w:rPr>
-                        <w:t>1</w:t>
+                        <w:t>4</w:t>
                       </w:r>
                       <w:r>
                         <w:rPr>
@@ -11674,7 +12558,7 @@
 </file>
 
 <file path=customXml/itemProps1.xml><?xml version="1.0" encoding="utf-8"?>
-<ds:datastoreItem xmlns:ds="http://schemas.openxmlformats.org/officeDocument/2006/customXml" ds:itemID="{FE1CD29B-CA1C-4EC1-A367-0BAA114B1C1C}">
+<ds:datastoreItem xmlns:ds="http://schemas.openxmlformats.org/officeDocument/2006/customXml" ds:itemID="{493A16A4-E01D-4C4C-BC61-079A0AEB477F}">
   <ds:schemaRefs>
     <ds:schemaRef ds:uri="http://schemas.openxmlformats.org/officeDocument/2006/bibliography"/>
   </ds:schemaRefs>

</xml_diff>